<commit_message>
4-1 2 3 4
</commit_message>
<xml_diff>
--- a/ch04/ch04.docx
+++ b/ch04/ch04.docx
@@ -38,25 +38,7 @@
           <w:sz w:val="28"/>
           <w:szCs w:val="28"/>
         </w:rPr>
-        <w:t>T(n)=T(n-</w:t>
-      </w:r>
-      <w:proofErr w:type="gramStart"/>
-      <w:r>
-        <w:rPr>
-          <w:rFonts w:asciiTheme="minorEastAsia" w:hAnsiTheme="minorEastAsia"/>
-          <w:sz w:val="28"/>
-          <w:szCs w:val="28"/>
-        </w:rPr>
-        <w:t>1)+</w:t>
-      </w:r>
-      <w:proofErr w:type="gramEnd"/>
-      <w:r>
-        <w:rPr>
-          <w:rFonts w:asciiTheme="minorEastAsia" w:hAnsiTheme="minorEastAsia"/>
-          <w:sz w:val="28"/>
-          <w:szCs w:val="28"/>
-        </w:rPr>
-        <w:t>n</w:t>
+        <w:t>T(n)=T(n-1)+n</w:t>
       </w:r>
       <w:r>
         <w:rPr>
@@ -85,10 +67,10 @@
             <v:path o:extrusionok="f" gradientshapeok="t" o:connecttype="rect"/>
             <o:lock v:ext="edit" aspectratio="t"/>
           </v:shapetype>
-          <v:shape id="_x0000_i1027" type="#_x0000_t75" style="width:10.2pt;height:12pt" o:ole="">
+          <v:shape id="_x0000_i1025" type="#_x0000_t75" style="width:10.2pt;height:12pt" o:ole="">
             <v:imagedata r:id="rId5" o:title=""/>
           </v:shape>
-          <o:OLEObject Type="Embed" ProgID="Equation.DSMT4" ShapeID="_x0000_i1027" DrawAspect="Content" ObjectID="_1558785349" r:id="rId6"/>
+          <o:OLEObject Type="Embed" ProgID="Equation.DSMT4" ShapeID="_x0000_i1025" DrawAspect="Content" ObjectID="_1558802189" r:id="rId6"/>
         </w:object>
       </w:r>
       <w:r>
@@ -107,10 +89,10 @@
           <w:szCs w:val="28"/>
         </w:rPr>
         <w:object w:dxaOrig="720" w:dyaOrig="360">
-          <v:shape id="_x0000_i1030" type="#_x0000_t75" style="width:36pt;height:18pt" o:ole="">
+          <v:shape id="_x0000_i1026" type="#_x0000_t75" style="width:36pt;height:18pt" o:ole="">
             <v:imagedata r:id="rId7" o:title=""/>
           </v:shape>
-          <o:OLEObject Type="Embed" ProgID="Equation.DSMT4" ShapeID="_x0000_i1030" DrawAspect="Content" ObjectID="_1558785350" r:id="rId8"/>
+          <o:OLEObject Type="Embed" ProgID="Equation.DSMT4" ShapeID="_x0000_i1026" DrawAspect="Content" ObjectID="_1558802190" r:id="rId8"/>
         </w:object>
       </w:r>
       <w:r>
@@ -129,10 +111,10 @@
           <w:szCs w:val="28"/>
         </w:rPr>
         <w:object w:dxaOrig="279" w:dyaOrig="320">
-          <v:shape id="_x0000_i1033" type="#_x0000_t75" style="width:13.8pt;height:16.2pt" o:ole="">
+          <v:shape id="_x0000_i1027" type="#_x0000_t75" style="width:13.8pt;height:16.2pt" o:ole="">
             <v:imagedata r:id="rId9" o:title=""/>
           </v:shape>
-          <o:OLEObject Type="Embed" ProgID="Equation.DSMT4" ShapeID="_x0000_i1033" DrawAspect="Content" ObjectID="_1558785351" r:id="rId10"/>
+          <o:OLEObject Type="Embed" ProgID="Equation.DSMT4" ShapeID="_x0000_i1027" DrawAspect="Content" ObjectID="_1558802191" r:id="rId10"/>
         </w:object>
       </w:r>
       <w:r>
@@ -147,18 +129,48 @@
     <w:p>
       <w:pPr>
         <w:rPr>
+          <w:rFonts w:asciiTheme="minorEastAsia" w:hAnsiTheme="minorEastAsia"/>
+          <w:sz w:val="28"/>
+          <w:szCs w:val="28"/>
+        </w:rPr>
+      </w:pPr>
+      <w:r>
+        <w:rPr>
           <w:rFonts w:asciiTheme="minorEastAsia" w:hAnsiTheme="minorEastAsia" w:hint="eastAsia"/>
           <w:sz w:val="28"/>
           <w:szCs w:val="28"/>
         </w:rPr>
-      </w:pPr>
+        <w:t>因n&gt;1,所以当c</w:t>
+      </w:r>
+      <w:r>
+        <w:rPr>
+          <w:rFonts w:asciiTheme="minorEastAsia" w:hAnsiTheme="minorEastAsia"/>
+          <w:position w:val="-4"/>
+          <w:sz w:val="28"/>
+          <w:szCs w:val="28"/>
+        </w:rPr>
+        <w:object w:dxaOrig="200" w:dyaOrig="240">
+          <v:shape id="_x0000_i1028" type="#_x0000_t75" style="width:10.2pt;height:12pt" o:ole="">
+            <v:imagedata r:id="rId11" o:title=""/>
+          </v:shape>
+          <o:OLEObject Type="Embed" ProgID="Equation.DSMT4" ShapeID="_x0000_i1028" DrawAspect="Content" ObjectID="_1558802192" r:id="rId12"/>
+        </w:object>
+      </w:r>
+      <w:r>
+        <w:rPr>
+          <w:rFonts w:asciiTheme="minorEastAsia" w:hAnsiTheme="minorEastAsia"/>
+          <w:sz w:val="28"/>
+          <w:szCs w:val="28"/>
+        </w:rPr>
+        <w:t>1</w:t>
+      </w:r>
       <w:r>
         <w:rPr>
           <w:rFonts w:asciiTheme="minorEastAsia" w:hAnsiTheme="minorEastAsia" w:hint="eastAsia"/>
           <w:sz w:val="28"/>
           <w:szCs w:val="28"/>
         </w:rPr>
-        <w:t>因n&gt;1,所以当c</w:t>
+        <w:t>时，1-2c</w:t>
       </w:r>
       <w:r>
         <w:rPr>
@@ -168,10 +180,198 @@
           <w:szCs w:val="28"/>
         </w:rPr>
         <w:object w:dxaOrig="200" w:dyaOrig="240">
-          <v:shape id="_x0000_i1042" type="#_x0000_t75" style="width:10.2pt;height:12pt" o:ole="">
+          <v:shape id="_x0000_i1029" type="#_x0000_t75" style="width:10.2pt;height:12pt" o:ole="">
+            <v:imagedata r:id="rId5" o:title=""/>
+          </v:shape>
+          <o:OLEObject Type="Embed" ProgID="Equation.DSMT4" ShapeID="_x0000_i1029" DrawAspect="Content" ObjectID="_1558802193" r:id="rId13"/>
+        </w:object>
+      </w:r>
+      <w:r>
+        <w:rPr>
+          <w:rFonts w:asciiTheme="minorEastAsia" w:hAnsiTheme="minorEastAsia"/>
+          <w:sz w:val="28"/>
+          <w:szCs w:val="28"/>
+        </w:rPr>
+        <w:t>0,</w:t>
+      </w:r>
+      <w:r>
+        <w:rPr>
+          <w:rFonts w:asciiTheme="minorEastAsia" w:hAnsiTheme="minorEastAsia" w:hint="eastAsia"/>
+          <w:sz w:val="28"/>
+          <w:szCs w:val="28"/>
+        </w:rPr>
+        <w:t>有T(n)</w:t>
+      </w:r>
+      <w:r>
+        <w:rPr>
+          <w:rFonts w:asciiTheme="minorEastAsia" w:hAnsiTheme="minorEastAsia"/>
+          <w:position w:val="-4"/>
+          <w:sz w:val="28"/>
+          <w:szCs w:val="28"/>
+        </w:rPr>
+        <w:object w:dxaOrig="200" w:dyaOrig="240">
+          <v:shape id="_x0000_i1030" type="#_x0000_t75" style="width:10.2pt;height:12pt" o:ole="">
+            <v:imagedata r:id="rId5" o:title=""/>
+          </v:shape>
+          <o:OLEObject Type="Embed" ProgID="Equation.DSMT4" ShapeID="_x0000_i1030" DrawAspect="Content" ObjectID="_1558802194" r:id="rId14"/>
+        </w:object>
+      </w:r>
+      <w:r>
+        <w:rPr>
+          <w:rFonts w:asciiTheme="minorEastAsia" w:hAnsiTheme="minorEastAsia"/>
+          <w:sz w:val="28"/>
+          <w:szCs w:val="28"/>
+        </w:rPr>
+        <w:t>c</w:t>
+      </w:r>
+      <w:r>
+        <w:rPr>
+          <w:rFonts w:asciiTheme="minorEastAsia" w:hAnsiTheme="minorEastAsia"/>
+          <w:position w:val="-6"/>
+          <w:sz w:val="28"/>
+          <w:szCs w:val="28"/>
+        </w:rPr>
+        <w:object w:dxaOrig="279" w:dyaOrig="320">
+          <v:shape id="_x0000_i1031" type="#_x0000_t75" style="width:13.8pt;height:16.2pt" o:ole="">
+            <v:imagedata r:id="rId9" o:title=""/>
+          </v:shape>
+          <o:OLEObject Type="Embed" ProgID="Equation.DSMT4" ShapeID="_x0000_i1031" DrawAspect="Content" ObjectID="_1558802195" r:id="rId15"/>
+        </w:object>
+      </w:r>
+    </w:p>
+    <w:p>
+      <w:pPr>
+        <w:pStyle w:val="2"/>
+      </w:pPr>
+      <w:r>
+        <w:t>4.3-2</w:t>
+      </w:r>
+    </w:p>
+    <w:p>
+      <w:pPr>
+        <w:rPr>
+          <w:rFonts w:asciiTheme="minorEastAsia" w:hAnsiTheme="minorEastAsia"/>
+          <w:sz w:val="28"/>
+          <w:szCs w:val="28"/>
+        </w:rPr>
+      </w:pPr>
+      <w:r>
+        <w:rPr>
+          <w:rFonts w:asciiTheme="minorEastAsia" w:hAnsiTheme="minorEastAsia" w:hint="eastAsia"/>
+          <w:sz w:val="28"/>
+          <w:szCs w:val="28"/>
+        </w:rPr>
+        <w:t>证：T</w:t>
+      </w:r>
+      <w:r>
+        <w:rPr>
+          <w:rFonts w:asciiTheme="minorEastAsia" w:hAnsiTheme="minorEastAsia"/>
+          <w:position w:val="-14"/>
+          <w:sz w:val="28"/>
+          <w:szCs w:val="28"/>
+        </w:rPr>
+        <w:object w:dxaOrig="859" w:dyaOrig="400">
+          <v:shape id="_x0000_i1032" type="#_x0000_t75" style="width:43.2pt;height:19.8pt" o:ole="">
+            <v:imagedata r:id="rId16" o:title=""/>
+          </v:shape>
+          <o:OLEObject Type="Embed" ProgID="Equation.DSMT4" ShapeID="_x0000_i1032" DrawAspect="Content" ObjectID="_1558802196" r:id="rId17"/>
+        </w:object>
+      </w:r>
+      <w:r>
+        <w:rPr>
+          <w:rFonts w:asciiTheme="minorEastAsia" w:hAnsiTheme="minorEastAsia"/>
+          <w:position w:val="-4"/>
+          <w:sz w:val="28"/>
+          <w:szCs w:val="28"/>
+        </w:rPr>
+        <w:object w:dxaOrig="200" w:dyaOrig="240">
+          <v:shape id="_x0000_i1033" type="#_x0000_t75" style="width:10.2pt;height:12pt" o:ole="">
+            <v:imagedata r:id="rId5" o:title=""/>
+          </v:shape>
+          <o:OLEObject Type="Embed" ProgID="Equation.DSMT4" ShapeID="_x0000_i1033" DrawAspect="Content" ObjectID="_1558802197" r:id="rId18"/>
+        </w:object>
+      </w:r>
+      <w:r>
+        <w:rPr>
+          <w:rFonts w:asciiTheme="minorEastAsia" w:hAnsiTheme="minorEastAsia"/>
+          <w:sz w:val="28"/>
+          <w:szCs w:val="28"/>
+        </w:rPr>
+        <w:t>clg</w:t>
+      </w:r>
+      <w:r>
+        <w:rPr>
+          <w:rFonts w:asciiTheme="minorEastAsia" w:hAnsiTheme="minorEastAsia"/>
+          <w:position w:val="-14"/>
+          <w:sz w:val="28"/>
+          <w:szCs w:val="28"/>
+        </w:rPr>
+        <w:object w:dxaOrig="700" w:dyaOrig="400">
+          <v:shape id="_x0000_i1034" type="#_x0000_t75" style="width:34.8pt;height:19.8pt" o:ole="">
+            <v:imagedata r:id="rId19" o:title=""/>
+          </v:shape>
+          <o:OLEObject Type="Embed" ProgID="Equation.DSMT4" ShapeID="_x0000_i1034" DrawAspect="Content" ObjectID="_1558802198" r:id="rId20"/>
+        </w:object>
+      </w:r>
+      <w:r>
+        <w:rPr>
+          <w:rFonts w:asciiTheme="minorEastAsia" w:hAnsiTheme="minorEastAsia"/>
+          <w:sz w:val="28"/>
+          <w:szCs w:val="28"/>
+        </w:rPr>
+        <w:t>+1=clgn-2c+1</w:t>
+      </w:r>
+      <w:r>
+        <w:rPr>
+          <w:rFonts w:asciiTheme="minorEastAsia" w:hAnsiTheme="minorEastAsia"/>
+          <w:position w:val="-4"/>
+          <w:sz w:val="28"/>
+          <w:szCs w:val="28"/>
+        </w:rPr>
+        <w:object w:dxaOrig="200" w:dyaOrig="240">
+          <v:shape id="_x0000_i1035" type="#_x0000_t75" style="width:10.2pt;height:12pt" o:ole="">
+            <v:imagedata r:id="rId5" o:title=""/>
+          </v:shape>
+          <o:OLEObject Type="Embed" ProgID="Equation.DSMT4" ShapeID="_x0000_i1035" DrawAspect="Content" ObjectID="_1558802199" r:id="rId21"/>
+        </w:object>
+      </w:r>
+      <w:r>
+        <w:rPr>
+          <w:rFonts w:asciiTheme="minorEastAsia" w:hAnsiTheme="minorEastAsia" w:hint="eastAsia"/>
+          <w:sz w:val="28"/>
+          <w:szCs w:val="28"/>
+        </w:rPr>
+        <w:t>clgn</w:t>
+      </w:r>
+    </w:p>
+    <w:p>
+      <w:pPr>
+        <w:rPr>
+          <w:rFonts w:asciiTheme="minorEastAsia" w:hAnsiTheme="minorEastAsia"/>
+          <w:sz w:val="28"/>
+          <w:szCs w:val="28"/>
+        </w:rPr>
+      </w:pPr>
+      <w:r>
+        <w:rPr>
+          <w:rFonts w:asciiTheme="minorEastAsia" w:hAnsiTheme="minorEastAsia" w:hint="eastAsia"/>
+          <w:sz w:val="28"/>
+          <w:szCs w:val="28"/>
+        </w:rPr>
+        <w:t>当c</w:t>
+      </w:r>
+      <w:r>
+        <w:rPr>
+          <w:rFonts w:asciiTheme="minorEastAsia" w:hAnsiTheme="minorEastAsia"/>
+          <w:position w:val="-4"/>
+          <w:sz w:val="28"/>
+          <w:szCs w:val="28"/>
+        </w:rPr>
+        <w:object w:dxaOrig="200" w:dyaOrig="240">
+          <v:shape id="_x0000_i1036" type="#_x0000_t75" style="width:10.2pt;height:12pt" o:ole="">
             <v:imagedata r:id="rId11" o:title=""/>
           </v:shape>
-          <o:OLEObject Type="Embed" ProgID="Equation.DSMT4" ShapeID="_x0000_i1042" DrawAspect="Content" ObjectID="_1558785352" r:id="rId12"/>
+          <o:OLEObject Type="Embed" ProgID="Equation.DSMT4" ShapeID="_x0000_i1036" DrawAspect="Content" ObjectID="_1558802200" r:id="rId22"/>
         </w:object>
       </w:r>
       <w:r>
@@ -188,7 +388,7 @@
           <w:sz w:val="28"/>
           <w:szCs w:val="28"/>
         </w:rPr>
-        <w:t>时，1-2c</w:t>
+        <w:t>时，T(n)</w:t>
       </w:r>
       <w:r>
         <w:rPr>
@@ -198,49 +398,994 @@
           <w:szCs w:val="28"/>
         </w:rPr>
         <w:object w:dxaOrig="200" w:dyaOrig="240">
-          <v:shape id="_x0000_i1043" type="#_x0000_t75" style="width:10.2pt;height:12pt" o:ole="">
+          <v:shape id="_x0000_i1037" type="#_x0000_t75" style="width:10.2pt;height:12pt" o:ole="">
             <v:imagedata r:id="rId5" o:title=""/>
           </v:shape>
-          <o:OLEObject Type="Embed" ProgID="Equation.DSMT4" ShapeID="_x0000_i1043" DrawAspect="Content" ObjectID="_1558785353" r:id="rId13"/>
-        </w:object>
-      </w:r>
-      <w:r>
-        <w:rPr>
-          <w:rFonts w:asciiTheme="minorEastAsia" w:hAnsiTheme="minorEastAsia"/>
-          <w:sz w:val="28"/>
-          <w:szCs w:val="28"/>
-        </w:rPr>
-        <w:t>0,</w:t>
-      </w:r>
+          <o:OLEObject Type="Embed" ProgID="Equation.DSMT4" ShapeID="_x0000_i1037" DrawAspect="Content" ObjectID="_1558802201" r:id="rId23"/>
+        </w:object>
+      </w:r>
+      <w:r>
+        <w:rPr>
+          <w:rFonts w:asciiTheme="minorEastAsia" w:hAnsiTheme="minorEastAsia"/>
+          <w:sz w:val="28"/>
+          <w:szCs w:val="28"/>
+        </w:rPr>
+        <w:t>O(lgn)</w:t>
+      </w:r>
+      <w:r>
+        <w:rPr>
+          <w:rFonts w:asciiTheme="minorEastAsia" w:hAnsiTheme="minorEastAsia"/>
+          <w:sz w:val="28"/>
+          <w:szCs w:val="28"/>
+        </w:rPr>
+        <w:tab/>
+      </w:r>
+    </w:p>
+    <w:p>
+      <w:pPr>
+        <w:pStyle w:val="2"/>
+      </w:pPr>
+      <w:r>
+        <w:t>4.4-1</w:t>
+      </w:r>
+    </w:p>
+    <w:p>
+      <w:pPr>
+        <w:rPr>
+          <w:rFonts w:asciiTheme="minorEastAsia" w:hAnsiTheme="minorEastAsia"/>
+          <w:sz w:val="28"/>
+          <w:szCs w:val="28"/>
+        </w:rPr>
+      </w:pPr>
       <w:r>
         <w:rPr>
           <w:rFonts w:asciiTheme="minorEastAsia" w:hAnsiTheme="minorEastAsia" w:hint="eastAsia"/>
           <w:sz w:val="28"/>
           <w:szCs w:val="28"/>
         </w:rPr>
-        <w:t>有T(n)</w:t>
-      </w:r>
-      <w:r>
-        <w:rPr>
-          <w:rFonts w:asciiTheme="minorEastAsia" w:hAnsiTheme="minorEastAsia"/>
+        <w:t>T(n)=3T(n/2)+n</w:t>
+      </w:r>
+    </w:p>
+    <w:p>
+      <w:pPr>
+        <w:rPr>
+          <w:rFonts w:asciiTheme="minorEastAsia" w:hAnsiTheme="minorEastAsia"/>
+          <w:sz w:val="28"/>
+          <w:szCs w:val="28"/>
+        </w:rPr>
+      </w:pPr>
+      <w:r>
+        <w:rPr>
+          <w:rFonts w:asciiTheme="minorEastAsia" w:hAnsiTheme="minorEastAsia"/>
+          <w:sz w:val="28"/>
+          <w:szCs w:val="28"/>
+        </w:rPr>
+        <w:tab/>
+      </w:r>
+      <w:r>
+        <w:rPr>
+          <w:rFonts w:asciiTheme="minorEastAsia" w:hAnsiTheme="minorEastAsia"/>
+          <w:sz w:val="28"/>
+          <w:szCs w:val="28"/>
+        </w:rPr>
+        <w:tab/>
+      </w:r>
+      <w:r>
+        <w:rPr>
+          <w:rFonts w:asciiTheme="minorEastAsia" w:hAnsiTheme="minorEastAsia"/>
+          <w:sz w:val="28"/>
+          <w:szCs w:val="28"/>
+        </w:rPr>
+        <w:tab/>
+      </w:r>
+      <w:r>
+        <w:rPr>
+          <w:rFonts w:asciiTheme="minorEastAsia" w:hAnsiTheme="minorEastAsia"/>
+          <w:sz w:val="28"/>
+          <w:szCs w:val="28"/>
+        </w:rPr>
+        <w:tab/>
+        <w:t>cn</w:t>
+      </w:r>
+      <w:r>
+        <w:rPr>
+          <w:rFonts w:asciiTheme="minorEastAsia" w:hAnsiTheme="minorEastAsia"/>
+          <w:sz w:val="28"/>
+          <w:szCs w:val="28"/>
+        </w:rPr>
+        <w:tab/>
+      </w:r>
+      <w:r>
+        <w:rPr>
+          <w:rFonts w:asciiTheme="minorEastAsia" w:hAnsiTheme="minorEastAsia"/>
+          <w:sz w:val="28"/>
+          <w:szCs w:val="28"/>
+        </w:rPr>
+        <w:tab/>
+      </w:r>
+      <w:r>
+        <w:rPr>
+          <w:rFonts w:asciiTheme="minorEastAsia" w:hAnsiTheme="minorEastAsia"/>
+          <w:sz w:val="28"/>
+          <w:szCs w:val="28"/>
+        </w:rPr>
+        <w:tab/>
+      </w:r>
+      <w:r>
+        <w:rPr>
+          <w:rFonts w:asciiTheme="minorEastAsia" w:hAnsiTheme="minorEastAsia"/>
+          <w:sz w:val="28"/>
+          <w:szCs w:val="28"/>
+        </w:rPr>
+        <w:tab/>
+      </w:r>
+      <w:r>
+        <w:rPr>
+          <w:rFonts w:asciiTheme="minorEastAsia" w:hAnsiTheme="minorEastAsia"/>
+          <w:sz w:val="28"/>
+          <w:szCs w:val="28"/>
+        </w:rPr>
+        <w:tab/>
+      </w:r>
+      <w:r>
+        <w:rPr>
+          <w:rFonts w:asciiTheme="minorEastAsia" w:hAnsiTheme="minorEastAsia"/>
+          <w:sz w:val="28"/>
+          <w:szCs w:val="28"/>
+        </w:rPr>
+        <w:tab/>
+      </w:r>
+      <w:r>
+        <w:rPr>
+          <w:rFonts w:asciiTheme="minorEastAsia" w:hAnsiTheme="minorEastAsia"/>
+          <w:sz w:val="28"/>
+          <w:szCs w:val="28"/>
+        </w:rPr>
+        <w:tab/>
+      </w:r>
+      <w:r>
+        <w:rPr>
+          <w:rFonts w:asciiTheme="minorEastAsia" w:hAnsiTheme="minorEastAsia"/>
+          <w:sz w:val="28"/>
+          <w:szCs w:val="28"/>
+        </w:rPr>
+        <w:tab/>
+      </w:r>
+      <w:r>
+        <w:rPr>
+          <w:rFonts w:asciiTheme="minorEastAsia" w:hAnsiTheme="minorEastAsia"/>
+          <w:sz w:val="28"/>
+          <w:szCs w:val="28"/>
+        </w:rPr>
+        <w:tab/>
+      </w:r>
+      <w:r>
+        <w:rPr>
+          <w:rFonts w:asciiTheme="minorEastAsia" w:hAnsiTheme="minorEastAsia"/>
+          <w:sz w:val="28"/>
+          <w:szCs w:val="28"/>
+        </w:rPr>
+        <w:tab/>
+      </w:r>
+      <w:r>
+        <w:rPr>
+          <w:rFonts w:asciiTheme="minorEastAsia" w:hAnsiTheme="minorEastAsia" w:hint="eastAsia"/>
+          <w:sz w:val="28"/>
+          <w:szCs w:val="28"/>
+        </w:rPr>
+        <w:t>cn</w:t>
+      </w:r>
+    </w:p>
+    <w:p>
+      <w:pPr>
+        <w:rPr>
+          <w:rFonts w:asciiTheme="minorEastAsia" w:hAnsiTheme="minorEastAsia"/>
+          <w:sz w:val="28"/>
+          <w:szCs w:val="28"/>
+        </w:rPr>
+      </w:pPr>
+    </w:p>
+    <w:p>
+      <w:r>
+        <w:rPr>
           <w:position w:val="-4"/>
+        </w:rPr>
+        <w:object w:dxaOrig="180" w:dyaOrig="279">
+          <v:shape id="_x0000_i1038" type="#_x0000_t75" style="width:9pt;height:13.8pt" o:ole="">
+            <v:imagedata r:id="rId24" o:title=""/>
+          </v:shape>
+          <o:OLEObject Type="Embed" ProgID="Equation.DSMT4" ShapeID="_x0000_i1038" DrawAspect="Content" ObjectID="_1558802202" r:id="rId25"/>
+        </w:object>
+      </w:r>
+      <w:r>
+        <w:t xml:space="preserve"> n/2</w:t>
+      </w:r>
+      <w:r>
+        <w:tab/>
+      </w:r>
+      <w:r>
+        <w:tab/>
+      </w:r>
+      <w:r>
+        <w:tab/>
+        <w:t>n/2</w:t>
+      </w:r>
+      <w:r>
+        <w:tab/>
+      </w:r>
+      <w:r>
+        <w:tab/>
+      </w:r>
+      <w:r>
+        <w:tab/>
+      </w:r>
+      <w:r>
+        <w:tab/>
+        <w:t>n/2</w:t>
+      </w:r>
+      <w:r>
+        <w:tab/>
+      </w:r>
+      <w:r>
+        <w:tab/>
+      </w:r>
+      <w:r>
+        <w:tab/>
+      </w:r>
+      <w:r>
+        <w:tab/>
+      </w:r>
+      <w:r>
+        <w:tab/>
+      </w:r>
+      <w:r>
+        <w:tab/>
+        <w:t>(3/2)cn</w:t>
+      </w:r>
+    </w:p>
+    <w:p/>
+    <w:p/>
+    <w:p>
+      <w:r>
+        <w:rPr>
+          <w:position w:val="-24"/>
+        </w:rPr>
+        <w:object w:dxaOrig="540" w:dyaOrig="620">
+          <v:shape id="_x0000_i1039" type="#_x0000_t75" style="width:27pt;height:31.2pt" o:ole="">
+            <v:imagedata r:id="rId26" o:title=""/>
+          </v:shape>
+          <o:OLEObject Type="Embed" ProgID="Equation.DSMT4" ShapeID="_x0000_i1039" DrawAspect="Content" ObjectID="_1558802203" r:id="rId27"/>
+        </w:object>
+      </w:r>
+      <w:r>
+        <w:t>n</w:t>
+      </w:r>
+      <w:r>
+        <w:rPr>
+          <w:position w:val="-24"/>
+        </w:rPr>
+        <w:object w:dxaOrig="540" w:dyaOrig="620">
+          <v:shape id="_x0000_i1040" type="#_x0000_t75" style="width:27pt;height:31.2pt" o:ole="">
+            <v:imagedata r:id="rId26" o:title=""/>
+          </v:shape>
+          <o:OLEObject Type="Embed" ProgID="Equation.DSMT4" ShapeID="_x0000_i1040" DrawAspect="Content" ObjectID="_1558802204" r:id="rId28"/>
+        </w:object>
+      </w:r>
+      <w:r>
+        <w:t>n</w:t>
+      </w:r>
+      <w:r>
+        <w:rPr>
+          <w:position w:val="-24"/>
+        </w:rPr>
+        <w:object w:dxaOrig="540" w:dyaOrig="620">
+          <v:shape id="_x0000_i1041" type="#_x0000_t75" style="width:27pt;height:31.2pt" o:ole="">
+            <v:imagedata r:id="rId26" o:title=""/>
+          </v:shape>
+          <o:OLEObject Type="Embed" ProgID="Equation.DSMT4" ShapeID="_x0000_i1041" DrawAspect="Content" ObjectID="_1558802205" r:id="rId29"/>
+        </w:object>
+      </w:r>
+      <w:r>
+        <w:t>n</w:t>
+      </w:r>
+      <w:r>
+        <w:rPr>
+          <w:position w:val="-24"/>
+        </w:rPr>
+        <w:object w:dxaOrig="540" w:dyaOrig="620">
+          <v:shape id="_x0000_i1042" type="#_x0000_t75" style="width:27pt;height:31.2pt" o:ole="">
+            <v:imagedata r:id="rId26" o:title=""/>
+          </v:shape>
+          <o:OLEObject Type="Embed" ProgID="Equation.DSMT4" ShapeID="_x0000_i1042" DrawAspect="Content" ObjectID="_1558802206" r:id="rId30"/>
+        </w:object>
+      </w:r>
+      <w:r>
+        <w:t>n</w:t>
+      </w:r>
+      <w:r>
+        <w:rPr>
+          <w:position w:val="-24"/>
+        </w:rPr>
+        <w:object w:dxaOrig="540" w:dyaOrig="620">
+          <v:shape id="_x0000_i1043" type="#_x0000_t75" style="width:27pt;height:31.2pt" o:ole="">
+            <v:imagedata r:id="rId26" o:title=""/>
+          </v:shape>
+          <o:OLEObject Type="Embed" ProgID="Equation.DSMT4" ShapeID="_x0000_i1043" DrawAspect="Content" ObjectID="_1558802207" r:id="rId31"/>
+        </w:object>
+      </w:r>
+      <w:r>
+        <w:t>n</w:t>
+      </w:r>
+      <w:r>
+        <w:rPr>
+          <w:position w:val="-24"/>
+        </w:rPr>
+        <w:object w:dxaOrig="540" w:dyaOrig="620">
+          <v:shape id="_x0000_i1044" type="#_x0000_t75" style="width:27pt;height:31.2pt" o:ole="">
+            <v:imagedata r:id="rId26" o:title=""/>
+          </v:shape>
+          <o:OLEObject Type="Embed" ProgID="Equation.DSMT4" ShapeID="_x0000_i1044" DrawAspect="Content" ObjectID="_1558802208" r:id="rId32"/>
+        </w:object>
+      </w:r>
+      <w:r>
+        <w:t>n</w:t>
+      </w:r>
+      <w:r>
+        <w:rPr>
+          <w:position w:val="-24"/>
+        </w:rPr>
+        <w:object w:dxaOrig="540" w:dyaOrig="620">
+          <v:shape id="_x0000_i1045" type="#_x0000_t75" style="width:27pt;height:31.2pt" o:ole="">
+            <v:imagedata r:id="rId26" o:title=""/>
+          </v:shape>
+          <o:OLEObject Type="Embed" ProgID="Equation.DSMT4" ShapeID="_x0000_i1045" DrawAspect="Content" ObjectID="_1558802209" r:id="rId33"/>
+        </w:object>
+      </w:r>
+      <w:r>
+        <w:t>n</w:t>
+      </w:r>
+      <w:r>
+        <w:rPr>
+          <w:position w:val="-24"/>
+        </w:rPr>
+        <w:object w:dxaOrig="540" w:dyaOrig="620">
+          <v:shape id="_x0000_i1046" type="#_x0000_t75" style="width:27pt;height:31.2pt" o:ole="">
+            <v:imagedata r:id="rId26" o:title=""/>
+          </v:shape>
+          <o:OLEObject Type="Embed" ProgID="Equation.DSMT4" ShapeID="_x0000_i1046" DrawAspect="Content" ObjectID="_1558802210" r:id="rId34"/>
+        </w:object>
+      </w:r>
+      <w:r>
+        <w:t xml:space="preserve">n </w:t>
+      </w:r>
+      <w:r>
+        <w:tab/>
+      </w:r>
+      <w:r>
+        <w:tab/>
+      </w:r>
+      <w:r>
+        <w:rPr>
+          <w:position w:val="-24"/>
+        </w:rPr>
+        <w:object w:dxaOrig="540" w:dyaOrig="620">
+          <v:shape id="_x0000_i1047" type="#_x0000_t75" style="width:27pt;height:31.2pt" o:ole="">
+            <v:imagedata r:id="rId35" o:title=""/>
+          </v:shape>
+          <o:OLEObject Type="Embed" ProgID="Equation.DSMT4" ShapeID="_x0000_i1047" DrawAspect="Content" ObjectID="_1558802211" r:id="rId36"/>
+        </w:object>
+      </w:r>
+      <w:r>
+        <w:t>n</w:t>
+      </w:r>
+    </w:p>
+    <w:p/>
+    <w:p>
+      <w:r>
+        <w:t>…………………………………………………………………………………….</w:t>
+      </w:r>
+    </w:p>
+    <w:p>
+      <w:r>
+        <w:t>1</w:t>
+      </w:r>
+      <w:r>
+        <w:tab/>
+      </w:r>
+      <w:r>
+        <w:tab/>
+      </w:r>
+      <w:r>
+        <w:tab/>
+      </w:r>
+      <w:r>
+        <w:tab/>
+      </w:r>
+      <w:r>
+        <w:tab/>
+        <w:t>..……</w:t>
+      </w:r>
+      <w:r>
+        <w:tab/>
+      </w:r>
+      <w:r>
+        <w:tab/>
+      </w:r>
+      <w:r>
+        <w:tab/>
+      </w:r>
+      <w:r>
+        <w:tab/>
+      </w:r>
+      <w:r>
+        <w:tab/>
+      </w:r>
+      <w:r>
+        <w:tab/>
+        <w:t>1</w:t>
+      </w:r>
+    </w:p>
+    <w:p>
+      <w:pPr>
+        <w:rPr>
+          <w:rFonts w:asciiTheme="minorEastAsia" w:hAnsiTheme="minorEastAsia"/>
+          <w:sz w:val="28"/>
+          <w:szCs w:val="28"/>
+        </w:rPr>
+      </w:pPr>
+      <w:r>
+        <w:rPr>
+          <w:rFonts w:asciiTheme="minorEastAsia" w:hAnsiTheme="minorEastAsia" w:hint="eastAsia"/>
+          <w:sz w:val="28"/>
+          <w:szCs w:val="28"/>
+        </w:rPr>
+        <w:t>最长简单路径是n-&gt;(n/2)-&gt;</w:t>
+      </w:r>
+      <w:r>
+        <w:rPr>
+          <w:rFonts w:asciiTheme="minorEastAsia" w:hAnsiTheme="minorEastAsia"/>
+          <w:sz w:val="28"/>
+          <w:szCs w:val="28"/>
+        </w:rPr>
+        <w:t xml:space="preserve"> -&gt;…-&gt;1</w:t>
+      </w:r>
+    </w:p>
+    <w:p>
+      <w:pPr>
+        <w:rPr>
+          <w:rFonts w:asciiTheme="minorEastAsia" w:hAnsiTheme="minorEastAsia"/>
+          <w:sz w:val="28"/>
+          <w:szCs w:val="28"/>
+        </w:rPr>
+      </w:pPr>
+      <w:r>
+        <w:rPr>
+          <w:rFonts w:asciiTheme="minorEastAsia" w:hAnsiTheme="minorEastAsia" w:hint="eastAsia"/>
+          <w:sz w:val="28"/>
+          <w:szCs w:val="28"/>
+        </w:rPr>
+        <w:t>因为</w:t>
+      </w:r>
+      <w:r>
+        <w:rPr>
+          <w:rFonts w:asciiTheme="minorEastAsia" w:hAnsiTheme="minorEastAsia" w:hint="eastAsia"/>
+          <w:sz w:val="28"/>
+          <w:szCs w:val="28"/>
+        </w:rPr>
+        <w:t>当k=lg</w:t>
+      </w:r>
+      <w:r>
+        <w:rPr>
+          <w:rFonts w:asciiTheme="minorEastAsia" w:hAnsiTheme="minorEastAsia"/>
+          <w:sz w:val="28"/>
+          <w:szCs w:val="28"/>
+        </w:rPr>
+        <w:t>n</w:t>
+      </w:r>
+      <w:r>
+        <w:rPr>
+          <w:rFonts w:asciiTheme="minorEastAsia" w:hAnsiTheme="minorEastAsia" w:hint="eastAsia"/>
+          <w:sz w:val="28"/>
+          <w:szCs w:val="28"/>
+        </w:rPr>
+        <w:t>时，</w:t>
+      </w:r>
+      <w:r>
+        <w:rPr>
+          <w:rFonts w:asciiTheme="minorEastAsia" w:hAnsiTheme="minorEastAsia"/>
+          <w:position w:val="-24"/>
+          <w:sz w:val="28"/>
+          <w:szCs w:val="28"/>
+        </w:rPr>
+        <w:object w:dxaOrig="540" w:dyaOrig="620">
+          <v:shape id="_x0000_i1048" type="#_x0000_t75" style="width:27pt;height:31.2pt" o:ole="">
+            <v:imagedata r:id="rId37" o:title=""/>
+          </v:shape>
+          <o:OLEObject Type="Embed" ProgID="Equation.DSMT4" ShapeID="_x0000_i1048" DrawAspect="Content" ObjectID="_1558802212" r:id="rId38"/>
+        </w:object>
+      </w:r>
+      <w:r>
+        <w:rPr>
+          <w:rFonts w:asciiTheme="minorEastAsia" w:hAnsiTheme="minorEastAsia"/>
+          <w:sz w:val="28"/>
+          <w:szCs w:val="28"/>
+        </w:rPr>
+        <w:t>n=1,</w:t>
+      </w:r>
+      <w:r>
+        <w:rPr>
+          <w:rFonts w:asciiTheme="minorEastAsia" w:hAnsiTheme="minorEastAsia" w:hint="eastAsia"/>
+          <w:sz w:val="28"/>
+          <w:szCs w:val="28"/>
+        </w:rPr>
+        <w:t>所以树高为lgn</w:t>
+      </w:r>
+    </w:p>
+    <w:p>
+      <w:pPr>
+        <w:rPr>
+          <w:rFonts w:asciiTheme="minorEastAsia" w:hAnsiTheme="minorEastAsia"/>
+          <w:sz w:val="28"/>
+          <w:szCs w:val="28"/>
+        </w:rPr>
+      </w:pPr>
+      <w:r>
+        <w:rPr>
+          <w:rFonts w:asciiTheme="minorEastAsia" w:hAnsiTheme="minorEastAsia" w:hint="eastAsia"/>
+          <w:sz w:val="28"/>
+          <w:szCs w:val="28"/>
+        </w:rPr>
+        <w:t>T(n)=cn+</w:t>
+      </w:r>
+      <w:r>
+        <w:rPr>
+          <w:rFonts w:asciiTheme="minorEastAsia" w:hAnsiTheme="minorEastAsia"/>
+          <w:sz w:val="28"/>
+          <w:szCs w:val="28"/>
+        </w:rPr>
+        <w:t>(3/2)cn+</w:t>
+      </w:r>
+      <w:r>
+        <w:rPr>
+          <w:rFonts w:asciiTheme="minorEastAsia" w:hAnsiTheme="minorEastAsia"/>
+          <w:sz w:val="28"/>
+          <w:szCs w:val="28"/>
+        </w:rPr>
+        <w:object w:dxaOrig="540" w:dyaOrig="620">
+          <v:shape id="_x0000_i1049" type="#_x0000_t75" style="width:27pt;height:31.2pt" o:ole="">
+            <v:imagedata r:id="rId35" o:title=""/>
+          </v:shape>
+          <o:OLEObject Type="Embed" ProgID="Equation.DSMT4" ShapeID="_x0000_i1049" DrawAspect="Content" ObjectID="_1558802213" r:id="rId39"/>
+        </w:object>
+      </w:r>
+      <w:r>
+        <w:rPr>
+          <w:rFonts w:asciiTheme="minorEastAsia" w:hAnsiTheme="minorEastAsia"/>
+          <w:sz w:val="28"/>
+          <w:szCs w:val="28"/>
+        </w:rPr>
+        <w:t>cn+…+</w:t>
+      </w:r>
+      <w:r>
+        <w:rPr>
+          <w:rFonts w:asciiTheme="minorEastAsia" w:hAnsiTheme="minorEastAsia"/>
+          <w:sz w:val="28"/>
+          <w:szCs w:val="28"/>
+        </w:rPr>
+        <w:object w:dxaOrig="660" w:dyaOrig="620">
+          <v:shape id="_x0000_i1050" type="#_x0000_t75" style="width:33pt;height:31.2pt" o:ole="">
+            <v:imagedata r:id="rId40" o:title=""/>
+          </v:shape>
+          <o:OLEObject Type="Embed" ProgID="Equation.DSMT4" ShapeID="_x0000_i1050" DrawAspect="Content" ObjectID="_1558802214" r:id="rId41"/>
+        </w:object>
+      </w:r>
+      <w:r>
+        <w:rPr>
+          <w:rFonts w:asciiTheme="minorEastAsia" w:hAnsiTheme="minorEastAsia"/>
+          <w:sz w:val="28"/>
+          <w:szCs w:val="28"/>
+        </w:rPr>
+        <w:t>cn</w:t>
+      </w:r>
+    </w:p>
+    <w:p>
+      <w:pPr>
+        <w:rPr>
+          <w:rFonts w:asciiTheme="minorEastAsia" w:hAnsiTheme="minorEastAsia"/>
+          <w:sz w:val="28"/>
+          <w:szCs w:val="28"/>
+        </w:rPr>
+      </w:pPr>
+      <w:r>
+        <w:rPr>
+          <w:rFonts w:asciiTheme="minorEastAsia" w:hAnsiTheme="minorEastAsia"/>
+          <w:sz w:val="28"/>
+          <w:szCs w:val="28"/>
+        </w:rPr>
+        <w:t>=</w:t>
+      </w:r>
+      <w:r>
+        <w:rPr>
+          <w:rFonts w:asciiTheme="minorEastAsia" w:hAnsiTheme="minorEastAsia"/>
+          <w:position w:val="-28"/>
+          <w:sz w:val="28"/>
+          <w:szCs w:val="28"/>
+        </w:rPr>
+        <w:object w:dxaOrig="760" w:dyaOrig="680">
+          <v:shape id="_x0000_i1051" type="#_x0000_t75" style="width:37.8pt;height:34.2pt" o:ole="">
+            <v:imagedata r:id="rId42" o:title=""/>
+          </v:shape>
+          <o:OLEObject Type="Embed" ProgID="Equation.DSMT4" ShapeID="_x0000_i1051" DrawAspect="Content" ObjectID="_1558802215" r:id="rId43"/>
+        </w:object>
+      </w:r>
+      <w:r>
+        <w:rPr>
+          <w:rFonts w:asciiTheme="minorEastAsia" w:hAnsiTheme="minorEastAsia"/>
+          <w:sz w:val="28"/>
+          <w:szCs w:val="28"/>
+        </w:rPr>
+        <w:t>cn=</w:t>
+      </w:r>
+      <w:r>
+        <w:rPr>
+          <w:rFonts w:asciiTheme="minorEastAsia" w:hAnsiTheme="minorEastAsia"/>
+          <w:position w:val="-24"/>
+          <w:sz w:val="28"/>
+          <w:szCs w:val="28"/>
+        </w:rPr>
+        <w:object w:dxaOrig="940" w:dyaOrig="900">
+          <v:shape id="_x0000_i1052" type="#_x0000_t75" style="width:46.8pt;height:45pt" o:ole="">
+            <v:imagedata r:id="rId44" o:title=""/>
+          </v:shape>
+          <o:OLEObject Type="Embed" ProgID="Equation.DSMT4" ShapeID="_x0000_i1052" DrawAspect="Content" ObjectID="_1558802216" r:id="rId45"/>
+        </w:object>
+      </w:r>
+      <w:r>
+        <w:rPr>
+          <w:rFonts w:asciiTheme="minorEastAsia" w:hAnsiTheme="minorEastAsia"/>
+          <w:sz w:val="28"/>
+          <w:szCs w:val="28"/>
+        </w:rPr>
+        <w:t>cn=</w:t>
+      </w:r>
+      <w:r>
+        <w:rPr>
+          <w:rFonts w:asciiTheme="minorEastAsia" w:hAnsiTheme="minorEastAsia"/>
+          <w:position w:val="-6"/>
+          <w:sz w:val="28"/>
+          <w:szCs w:val="28"/>
+        </w:rPr>
+        <w:object w:dxaOrig="1380" w:dyaOrig="480">
+          <v:shape id="_x0000_i1053" type="#_x0000_t75" style="width:69pt;height:24pt" o:ole="">
+            <v:imagedata r:id="rId46" o:title=""/>
+          </v:shape>
+          <o:OLEObject Type="Embed" ProgID="Equation.DSMT4" ShapeID="_x0000_i1053" DrawAspect="Content" ObjectID="_1558802217" r:id="rId47"/>
+        </w:object>
+      </w:r>
+      <w:r>
+        <w:rPr>
+          <w:rFonts w:asciiTheme="minorEastAsia" w:hAnsiTheme="minorEastAsia"/>
+          <w:sz w:val="28"/>
+          <w:szCs w:val="28"/>
+        </w:rPr>
+        <w:t>=O(</w:t>
+      </w:r>
+      <w:r>
+        <w:rPr>
+          <w:rFonts w:asciiTheme="minorEastAsia" w:hAnsiTheme="minorEastAsia"/>
+          <w:position w:val="-6"/>
+          <w:sz w:val="28"/>
+          <w:szCs w:val="28"/>
+        </w:rPr>
+        <w:object w:dxaOrig="400" w:dyaOrig="320">
+          <v:shape id="_x0000_i1054" type="#_x0000_t75" style="width:19.8pt;height:16.2pt" o:ole="">
+            <v:imagedata r:id="rId48" o:title=""/>
+          </v:shape>
+          <o:OLEObject Type="Embed" ProgID="Equation.DSMT4" ShapeID="_x0000_i1054" DrawAspect="Content" ObjectID="_1558802218" r:id="rId49"/>
+        </w:object>
+      </w:r>
+      <w:r>
+        <w:rPr>
+          <w:rFonts w:asciiTheme="minorEastAsia" w:hAnsiTheme="minorEastAsia"/>
+          <w:sz w:val="28"/>
+          <w:szCs w:val="28"/>
+        </w:rPr>
+        <w:t>)</w:t>
+      </w:r>
+    </w:p>
+    <w:p>
+      <w:pPr>
+        <w:rPr>
+          <w:rFonts w:asciiTheme="minorEastAsia" w:hAnsiTheme="minorEastAsia"/>
+          <w:sz w:val="28"/>
+          <w:szCs w:val="28"/>
+        </w:rPr>
+      </w:pPr>
+      <w:r>
+        <w:rPr>
+          <w:rFonts w:asciiTheme="minorEastAsia" w:hAnsiTheme="minorEastAsia" w:hint="eastAsia"/>
+          <w:sz w:val="28"/>
+          <w:szCs w:val="28"/>
+        </w:rPr>
+        <w:lastRenderedPageBreak/>
+        <w:t>代入法验证：</w:t>
+      </w:r>
+    </w:p>
+    <w:p>
+      <w:pPr>
+        <w:rPr>
+          <w:rFonts w:asciiTheme="minorEastAsia" w:hAnsiTheme="minorEastAsia"/>
+          <w:sz w:val="28"/>
+          <w:szCs w:val="28"/>
+        </w:rPr>
+      </w:pPr>
+      <w:r>
+        <w:rPr>
+          <w:rFonts w:asciiTheme="minorEastAsia" w:hAnsiTheme="minorEastAsia" w:hint="eastAsia"/>
+          <w:sz w:val="28"/>
+          <w:szCs w:val="28"/>
+        </w:rPr>
+        <w:t>T(n)=T(n/2)+n&lt;=</w:t>
+      </w:r>
+      <w:r>
+        <w:rPr>
+          <w:rFonts w:asciiTheme="minorEastAsia" w:hAnsiTheme="minorEastAsia"/>
+          <w:position w:val="-12"/>
+          <w:sz w:val="28"/>
+          <w:szCs w:val="28"/>
+        </w:rPr>
+        <w:object w:dxaOrig="1660" w:dyaOrig="360">
+          <v:shape id="_x0000_i1055" type="#_x0000_t75" style="width:82.8pt;height:18pt" o:ole="">
+            <v:imagedata r:id="rId50" o:title=""/>
+          </v:shape>
+          <o:OLEObject Type="Embed" ProgID="Equation.DSMT4" ShapeID="_x0000_i1055" DrawAspect="Content" ObjectID="_1558802219" r:id="rId51"/>
+        </w:object>
+      </w:r>
+    </w:p>
+    <w:p>
+      <w:pPr>
+        <w:pStyle w:val="2"/>
+      </w:pPr>
+      <w:r>
+        <w:rPr>
+          <w:rFonts w:hint="eastAsia"/>
+        </w:rPr>
+        <w:t>4</w:t>
+      </w:r>
+      <w:r>
+        <w:t>.2-2</w:t>
+      </w:r>
+    </w:p>
+    <w:p>
+      <w:pPr>
+        <w:rPr>
+          <w:rFonts w:asciiTheme="minorEastAsia" w:hAnsiTheme="minorEastAsia"/>
+          <w:sz w:val="28"/>
+          <w:szCs w:val="28"/>
+        </w:rPr>
+      </w:pPr>
+      <w:r>
+        <w:rPr>
+          <w:rFonts w:asciiTheme="minorEastAsia" w:hAnsiTheme="minorEastAsia" w:hint="eastAsia"/>
+          <w:sz w:val="28"/>
+          <w:szCs w:val="28"/>
+        </w:rPr>
+        <w:t>T(n)=T(n/2)+</w:t>
+      </w:r>
+      <w:r>
+        <w:rPr>
+          <w:rFonts w:asciiTheme="minorEastAsia" w:hAnsiTheme="minorEastAsia"/>
+          <w:sz w:val="28"/>
+          <w:szCs w:val="28"/>
+        </w:rPr>
+        <w:object w:dxaOrig="279" w:dyaOrig="320">
+          <v:shape id="_x0000_i1061" type="#_x0000_t75" style="width:13.8pt;height:16.2pt" o:ole="">
+            <v:imagedata r:id="rId52" o:title=""/>
+          </v:shape>
+          <o:OLEObject Type="Embed" ProgID="Equation.DSMT4" ShapeID="_x0000_i1061" DrawAspect="Content" ObjectID="_1558802220" r:id="rId53"/>
+        </w:object>
+      </w:r>
+    </w:p>
+    <w:p>
+      <w:pPr>
+        <w:rPr>
+          <w:rFonts w:asciiTheme="minorEastAsia" w:hAnsiTheme="minorEastAsia"/>
+          <w:sz w:val="28"/>
+          <w:szCs w:val="28"/>
+        </w:rPr>
+      </w:pPr>
+      <w:r>
+        <w:rPr>
+          <w:rFonts w:asciiTheme="minorEastAsia" w:hAnsiTheme="minorEastAsia"/>
+          <w:sz w:val="28"/>
+          <w:szCs w:val="28"/>
+        </w:rPr>
+        <w:t>T(n)=c</w:t>
+      </w:r>
+      <w:r>
+        <w:rPr>
+          <w:rFonts w:asciiTheme="minorEastAsia" w:hAnsiTheme="minorEastAsia"/>
+          <w:position w:val="-6"/>
+          <w:sz w:val="28"/>
+          <w:szCs w:val="28"/>
+        </w:rPr>
+        <w:object w:dxaOrig="279" w:dyaOrig="320">
+          <v:shape id="_x0000_i1067" type="#_x0000_t75" style="width:13.8pt;height:16.2pt" o:ole="">
+            <v:imagedata r:id="rId54" o:title=""/>
+          </v:shape>
+          <o:OLEObject Type="Embed" ProgID="Equation.DSMT4" ShapeID="_x0000_i1067" DrawAspect="Content" ObjectID="_1558802221" r:id="rId55"/>
+        </w:object>
+      </w:r>
+    </w:p>
+    <w:p>
+      <w:pPr>
+        <w:rPr>
+          <w:rFonts w:asciiTheme="minorEastAsia" w:hAnsiTheme="minorEastAsia"/>
+          <w:sz w:val="28"/>
+          <w:szCs w:val="28"/>
+        </w:rPr>
+      </w:pPr>
+      <w:r>
+        <w:rPr>
+          <w:rFonts w:asciiTheme="minorEastAsia" w:hAnsiTheme="minorEastAsia"/>
+          <w:sz w:val="28"/>
+          <w:szCs w:val="28"/>
+        </w:rPr>
+        <w:t>+</w:t>
+      </w:r>
+    </w:p>
+    <w:p>
+      <w:pPr>
+        <w:rPr>
+          <w:rFonts w:asciiTheme="minorEastAsia" w:hAnsiTheme="minorEastAsia"/>
+          <w:sz w:val="28"/>
+          <w:szCs w:val="28"/>
+        </w:rPr>
+      </w:pPr>
+      <w:r>
+        <w:rPr>
+          <w:rFonts w:asciiTheme="minorEastAsia" w:hAnsiTheme="minorEastAsia"/>
+          <w:position w:val="-24"/>
+          <w:sz w:val="28"/>
+          <w:szCs w:val="28"/>
+        </w:rPr>
+        <w:object w:dxaOrig="3220" w:dyaOrig="620">
+          <v:shape id="_x0000_i1070" type="#_x0000_t75" style="width:160.8pt;height:31.2pt" o:ole="">
+            <v:imagedata r:id="rId56" o:title=""/>
+          </v:shape>
+          <o:OLEObject Type="Embed" ProgID="Equation.DSMT4" ShapeID="_x0000_i1070" DrawAspect="Content" ObjectID="_1558802222" r:id="rId57"/>
+        </w:object>
+      </w:r>
+      <w:r>
+        <w:rPr>
+          <w:rFonts w:asciiTheme="minorEastAsia" w:hAnsiTheme="minorEastAsia"/>
+          <w:sz w:val="28"/>
+          <w:szCs w:val="28"/>
+        </w:rPr>
+        <w:t xml:space="preserve"> </w:t>
+      </w:r>
+    </w:p>
+    <w:p>
+      <w:pPr>
+        <w:rPr>
+          <w:rFonts w:asciiTheme="minorEastAsia" w:hAnsiTheme="minorEastAsia"/>
+          <w:sz w:val="28"/>
+          <w:szCs w:val="28"/>
+        </w:rPr>
+      </w:pPr>
+      <w:r>
+        <w:rPr>
+          <w:rFonts w:asciiTheme="minorEastAsia" w:hAnsiTheme="minorEastAsia"/>
+          <w:sz w:val="28"/>
+          <w:szCs w:val="28"/>
+        </w:rPr>
+        <w:t>=</w:t>
+      </w:r>
+      <w:r>
+        <w:rPr>
+          <w:rFonts w:asciiTheme="minorEastAsia" w:hAnsiTheme="minorEastAsia"/>
+          <w:position w:val="-54"/>
+          <w:sz w:val="28"/>
+          <w:szCs w:val="28"/>
+        </w:rPr>
+        <w:object w:dxaOrig="4900" w:dyaOrig="940">
+          <v:shape id="_x0000_i1073" type="#_x0000_t75" style="width:244.8pt;height:46.8pt" o:ole="">
+            <v:imagedata r:id="rId58" o:title=""/>
+          </v:shape>
+          <o:OLEObject Type="Embed" ProgID="Equation.DSMT4" ShapeID="_x0000_i1073" DrawAspect="Content" ObjectID="_1558802223" r:id="rId59"/>
+        </w:object>
+      </w:r>
+      <w:r>
+        <w:rPr>
+          <w:rFonts w:asciiTheme="minorEastAsia" w:hAnsiTheme="minorEastAsia"/>
+          <w:sz w:val="28"/>
+          <w:szCs w:val="28"/>
+        </w:rPr>
+        <w:t xml:space="preserve"> </w:t>
+      </w:r>
+    </w:p>
+    <w:p>
+      <w:pPr>
+        <w:rPr>
+          <w:rFonts w:asciiTheme="minorEastAsia" w:hAnsiTheme="minorEastAsia"/>
+          <w:sz w:val="28"/>
+          <w:szCs w:val="28"/>
+        </w:rPr>
+      </w:pPr>
+      <w:r>
+        <w:rPr>
+          <w:rFonts w:asciiTheme="minorEastAsia" w:hAnsiTheme="minorEastAsia" w:hint="eastAsia"/>
+          <w:sz w:val="28"/>
+          <w:szCs w:val="28"/>
+        </w:rPr>
+        <w:t>代入法验证：</w:t>
+      </w:r>
+    </w:p>
+    <w:p>
+      <w:pPr>
+        <w:rPr>
+          <w:rFonts w:asciiTheme="minorEastAsia" w:hAnsiTheme="minorEastAsia"/>
+          <w:sz w:val="28"/>
+          <w:szCs w:val="28"/>
+        </w:rPr>
+      </w:pPr>
+      <w:r>
+        <w:rPr>
+          <w:rFonts w:asciiTheme="minorEastAsia" w:hAnsiTheme="minorEastAsia"/>
+          <w:sz w:val="28"/>
+          <w:szCs w:val="28"/>
+        </w:rPr>
+        <w:t>T(n)=T(n/2)+</w:t>
+      </w:r>
+      <w:r>
+        <w:rPr>
+          <w:rFonts w:asciiTheme="minorEastAsia" w:hAnsiTheme="minorEastAsia"/>
+          <w:position w:val="-6"/>
+          <w:sz w:val="28"/>
+          <w:szCs w:val="28"/>
+        </w:rPr>
+        <w:object w:dxaOrig="279" w:dyaOrig="320">
+          <v:shape id="_x0000_i1074" type="#_x0000_t75" style="width:13.8pt;height:16.2pt" o:ole="">
+            <v:imagedata r:id="rId54" o:title=""/>
+          </v:shape>
+          <o:OLEObject Type="Embed" ProgID="Equation.DSMT4" ShapeID="_x0000_i1074" DrawAspect="Content" ObjectID="_1558802224" r:id="rId60"/>
+        </w:object>
+      </w:r>
+      <w:r>
+        <w:rPr>
+          <w:rFonts w:asciiTheme="minorEastAsia" w:hAnsiTheme="minorEastAsia"/>
+          <w:position w:val="-4"/>
           <w:sz w:val="28"/>
           <w:szCs w:val="28"/>
         </w:rPr>
         <w:object w:dxaOrig="200" w:dyaOrig="240">
-          <v:shape id="_x0000_i1044" type="#_x0000_t75" style="width:10.2pt;height:12pt" o:ole="">
-            <v:imagedata r:id="rId5" o:title=""/>
-          </v:shape>
-          <o:OLEObject Type="Embed" ProgID="Equation.DSMT4" ShapeID="_x0000_i1044" DrawAspect="Content" ObjectID="_1558785354" r:id="rId14"/>
-        </w:object>
-      </w:r>
-      <w:r>
-        <w:rPr>
-          <w:rFonts w:asciiTheme="minorEastAsia" w:hAnsiTheme="minorEastAsia"/>
-          <w:sz w:val="28"/>
-          <w:szCs w:val="28"/>
-        </w:rPr>
-        <w:t>c</w:t>
+          <v:shape id="_x0000_i1077" type="#_x0000_t75" style="width:10.2pt;height:12pt" o:ole="">
+            <v:imagedata r:id="rId61" o:title=""/>
+          </v:shape>
+          <o:OLEObject Type="Embed" ProgID="Equation.DSMT4" ShapeID="_x0000_i1077" DrawAspect="Content" ObjectID="_1558802225" r:id="rId62"/>
+        </w:object>
+      </w:r>
+      <w:r>
+        <w:rPr>
+          <w:rFonts w:asciiTheme="minorEastAsia" w:hAnsiTheme="minorEastAsia"/>
+          <w:position w:val="-24"/>
+          <w:sz w:val="28"/>
+          <w:szCs w:val="28"/>
+        </w:rPr>
+        <w:object w:dxaOrig="620" w:dyaOrig="620">
+          <v:shape id="_x0000_i1081" type="#_x0000_t75" style="width:31.2pt;height:31.2pt" o:ole="">
+            <v:imagedata r:id="rId63" o:title=""/>
+          </v:shape>
+          <o:OLEObject Type="Embed" ProgID="Equation.DSMT4" ShapeID="_x0000_i1081" DrawAspect="Content" ObjectID="_1558802226" r:id="rId64"/>
+        </w:object>
+      </w:r>
+      <w:r>
+        <w:rPr>
+          <w:rFonts w:asciiTheme="minorEastAsia" w:hAnsiTheme="minorEastAsia"/>
+          <w:sz w:val="28"/>
+          <w:szCs w:val="28"/>
+        </w:rPr>
+        <w:t>+</w:t>
       </w:r>
       <w:r>
         <w:rPr>
@@ -250,11 +1395,41 @@
           <w:szCs w:val="28"/>
         </w:rPr>
         <w:object w:dxaOrig="279" w:dyaOrig="320">
-          <v:shape id="_x0000_i1045" type="#_x0000_t75" style="width:13.8pt;height:16.2pt" o:ole="">
-            <v:imagedata r:id="rId9" o:title=""/>
-          </v:shape>
-          <o:OLEObject Type="Embed" ProgID="Equation.DSMT4" ShapeID="_x0000_i1045" DrawAspect="Content" ObjectID="_1558785355" r:id="rId15"/>
-        </w:object>
+          <v:shape id="_x0000_i1082" type="#_x0000_t75" style="width:13.8pt;height:16.2pt" o:ole="">
+            <v:imagedata r:id="rId54" o:title=""/>
+          </v:shape>
+          <o:OLEObject Type="Embed" ProgID="Equation.DSMT4" ShapeID="_x0000_i1082" DrawAspect="Content" ObjectID="_1558802227" r:id="rId65"/>
+        </w:object>
+      </w:r>
+      <w:r>
+        <w:rPr>
+          <w:rFonts w:asciiTheme="minorEastAsia" w:hAnsiTheme="minorEastAsia"/>
+          <w:sz w:val="28"/>
+          <w:szCs w:val="28"/>
+        </w:rPr>
+        <w:t>=O(</w:t>
+      </w:r>
+      <w:r>
+        <w:rPr>
+          <w:rFonts w:asciiTheme="minorEastAsia" w:hAnsiTheme="minorEastAsia"/>
+          <w:position w:val="-6"/>
+          <w:sz w:val="28"/>
+          <w:szCs w:val="28"/>
+        </w:rPr>
+        <w:object w:dxaOrig="279" w:dyaOrig="320">
+          <v:shape id="_x0000_i1083" type="#_x0000_t75" style="width:13.8pt;height:16.2pt" o:ole="">
+            <v:imagedata r:id="rId54" o:title=""/>
+          </v:shape>
+          <o:OLEObject Type="Embed" ProgID="Equation.DSMT4" ShapeID="_x0000_i1083" DrawAspect="Content" ObjectID="_1558802228" r:id="rId66"/>
+        </w:object>
+      </w:r>
+      <w:r>
+        <w:rPr>
+          <w:rFonts w:asciiTheme="minorEastAsia" w:hAnsiTheme="minorEastAsia"/>
+          <w:sz w:val="28"/>
+          <w:szCs w:val="28"/>
+        </w:rPr>
+        <w:t>)</w:t>
       </w:r>
       <w:bookmarkStart w:id="0" w:name="_GoBack"/>
       <w:bookmarkEnd w:id="0"/>
@@ -1000,7 +2175,7 @@
 </file>
 
 <file path=customXml/itemProps1.xml><?xml version="1.0" encoding="utf-8"?>
-<ds:datastoreItem xmlns:ds="http://schemas.openxmlformats.org/officeDocument/2006/customXml" ds:itemID="{3F25D0B6-4A02-4B24-B43B-3C933D042617}">
+<ds:datastoreItem xmlns:ds="http://schemas.openxmlformats.org/officeDocument/2006/customXml" ds:itemID="{529ACBC6-70B3-4562-9B4D-0416C7238499}">
   <ds:schemaRefs>
     <ds:schemaRef ds:uri="http://schemas.openxmlformats.org/officeDocument/2006/bibliography"/>
   </ds:schemaRefs>

</xml_diff>